<commit_message>
Reporte mercurio cambios finales
</commit_message>
<xml_diff>
--- a/Periodo_1/Portafolios/Implementacion/Modulo_1/Peces_Mercurio/reporte_mercurio_A01283666.docx
+++ b/Periodo_1/Portafolios/Implementacion/Modulo_1/Peces_Mercurio/reporte_mercurio_A01283666.docx
@@ -183,7 +183,29 @@
           <w:szCs w:val="24"/>
           <w:lang w:val="es-MX" w:eastAsia="es-ES"/>
         </w:rPr>
-        <w:t>Inteligencia artificial avanzada para la ciencia de datos I (Gpo 101)</w:t>
+        <w:t>Inteligencia artificial avanzada para la ciencia de datos I (</w:t>
+      </w:r>
+      <w:proofErr w:type="spellStart"/>
+      <w:r>
+        <w:rPr>
+          <w:rFonts w:ascii="Times New Roman" w:eastAsia="Times New Roman" w:hAnsi="Times New Roman" w:cs="Times New Roman"/>
+          <w:color w:val="000000"/>
+          <w:sz w:val="24"/>
+          <w:szCs w:val="24"/>
+          <w:lang w:val="es-MX" w:eastAsia="es-ES"/>
+        </w:rPr>
+        <w:t>Gpo</w:t>
+      </w:r>
+      <w:proofErr w:type="spellEnd"/>
+      <w:r>
+        <w:rPr>
+          <w:rFonts w:ascii="Times New Roman" w:eastAsia="Times New Roman" w:hAnsi="Times New Roman" w:cs="Times New Roman"/>
+          <w:color w:val="000000"/>
+          <w:sz w:val="24"/>
+          <w:szCs w:val="24"/>
+          <w:lang w:val="es-MX" w:eastAsia="es-ES"/>
+        </w:rPr>
+        <w:t xml:space="preserve"> 101)</w:t>
       </w:r>
     </w:p>
     <w:p>
@@ -802,7 +824,21 @@
         <w:rPr>
           <w:lang w:val="es-MX"/>
         </w:rPr>
-        <w:t xml:space="preserve">Se genero una matriz de correlaciones entre todas las variables del set datos de mercurio, y como se puede observar en la misma, existe un nivel de correlación entre muchas de estas. La variable que dependiente, la que se intenta predecir, es la concentración media de mercurio en el lago (con_med_mercurio). Si observamos sus correlación con las demás variables, notaremos que tiene una correlación alta con todas excepto con el </w:t>
+        <w:t>Se genero una matriz de correlaciones entre todas las variables del set datos de mercurio, y como se puede observar en la misma, existe un nivel de correlación entre muchas de estas. La variable que dependiente, la que se intenta predecir, es la concentración media de mercurio en el lago (</w:t>
+      </w:r>
+      <w:proofErr w:type="spellStart"/>
+      <w:r>
+        <w:rPr>
+          <w:lang w:val="es-MX"/>
+        </w:rPr>
+        <w:t>con_med_mercurio</w:t>
+      </w:r>
+      <w:proofErr w:type="spellEnd"/>
+      <w:r>
+        <w:rPr>
+          <w:lang w:val="es-MX"/>
+        </w:rPr>
+        <w:t xml:space="preserve">). Si observamos sus correlación con las demás variables, notaremos que tiene una correlación alta con todas excepto con el </w:t>
       </w:r>
       <w:r>
         <w:rPr>
@@ -814,7 +850,49 @@
         <w:rPr>
           <w:lang w:val="es-MX"/>
         </w:rPr>
-        <w:t xml:space="preserve"> de peces y la edad, así que automáticamente estas quedan excluidas. Nos queda Alcalinidad, pH, Calcio, Clorofila, min_con_mercurio, max_con_mercurio, y prom_mercurio_pez, De todas estas la </w:t>
+        <w:t xml:space="preserve"> de peces y la edad, así que automáticamente estas quedan excluidas. Nos queda Alcalinidad, pH, Calcio, Clorofila, </w:t>
+      </w:r>
+      <w:proofErr w:type="spellStart"/>
+      <w:r>
+        <w:rPr>
+          <w:lang w:val="es-MX"/>
+        </w:rPr>
+        <w:t>min_con_mercurio</w:t>
+      </w:r>
+      <w:proofErr w:type="spellEnd"/>
+      <w:r>
+        <w:rPr>
+          <w:lang w:val="es-MX"/>
+        </w:rPr>
+        <w:t xml:space="preserve">, </w:t>
+      </w:r>
+      <w:proofErr w:type="spellStart"/>
+      <w:r>
+        <w:rPr>
+          <w:lang w:val="es-MX"/>
+        </w:rPr>
+        <w:t>max_con_mercurio</w:t>
+      </w:r>
+      <w:proofErr w:type="spellEnd"/>
+      <w:r>
+        <w:rPr>
+          <w:lang w:val="es-MX"/>
+        </w:rPr>
+        <w:t xml:space="preserve">, y </w:t>
+      </w:r>
+      <w:proofErr w:type="spellStart"/>
+      <w:r>
+        <w:rPr>
+          <w:lang w:val="es-MX"/>
+        </w:rPr>
+        <w:t>prom_mercurio_pez</w:t>
+      </w:r>
+      <w:proofErr w:type="spellEnd"/>
+      <w:r>
+        <w:rPr>
+          <w:lang w:val="es-MX"/>
+        </w:rPr>
+        <w:t xml:space="preserve">, De todas estas la </w:t>
       </w:r>
       <w:r>
         <w:rPr>
@@ -826,7 +904,21 @@
         <w:rPr>
           <w:lang w:val="es-MX"/>
         </w:rPr>
-        <w:t xml:space="preserve"> tres mencionadas son las que mayor correlación tienen con la variable dependiente, debido a que nos importa el caso promedio para este problema, utilizaremos prom_mercurio_pez que representa el valor promedio de mercurio por grupo de peces. De las variables restantes</w:t>
+        <w:t xml:space="preserve"> tres mencionadas son las que mayor correlación tienen con la variable dependiente, debido a que nos importa el caso promedio para este problema, utilizaremos </w:t>
+      </w:r>
+      <w:proofErr w:type="spellStart"/>
+      <w:r>
+        <w:rPr>
+          <w:lang w:val="es-MX"/>
+        </w:rPr>
+        <w:t>prom_mercurio_pez</w:t>
+      </w:r>
+      <w:proofErr w:type="spellEnd"/>
+      <w:r>
+        <w:rPr>
+          <w:lang w:val="es-MX"/>
+        </w:rPr>
+        <w:t xml:space="preserve"> que representa el valor promedio de mercurio por grupo de peces. De las variables restantes</w:t>
       </w:r>
       <w:r>
         <w:rPr>
@@ -983,7 +1075,21 @@
         <w:rPr>
           <w:lang w:val="es-MX"/>
         </w:rPr>
-        <w:t xml:space="preserve">Si p-value &lt; Alpha, se rechaza H0 y se acepta H1 </w:t>
+        <w:t>Si p-</w:t>
+      </w:r>
+      <w:proofErr w:type="spellStart"/>
+      <w:r>
+        <w:rPr>
+          <w:lang w:val="es-MX"/>
+        </w:rPr>
+        <w:t>value</w:t>
+      </w:r>
+      <w:proofErr w:type="spellEnd"/>
+      <w:r>
+        <w:rPr>
+          <w:lang w:val="es-MX"/>
+        </w:rPr>
+        <w:t xml:space="preserve"> &lt; Alpha, se rechaza H0 y se acepta H1 </w:t>
       </w:r>
     </w:p>
     <w:p>
@@ -1002,7 +1108,21 @@
         <w:rPr>
           <w:lang w:val="es-MX"/>
         </w:rPr>
-        <w:t xml:space="preserve">Si p-value &gt; Alpha, se rechaza H1 y se acepta H0 </w:t>
+        <w:t>Si p-</w:t>
+      </w:r>
+      <w:proofErr w:type="spellStart"/>
+      <w:r>
+        <w:rPr>
+          <w:lang w:val="es-MX"/>
+        </w:rPr>
+        <w:t>value</w:t>
+      </w:r>
+      <w:proofErr w:type="spellEnd"/>
+      <w:r>
+        <w:rPr>
+          <w:lang w:val="es-MX"/>
+        </w:rPr>
+        <w:t xml:space="preserve"> &gt; Alpha, se rechaza H1 y se acepta H0 </w:t>
       </w:r>
     </w:p>
     <w:p>
@@ -1016,7 +1136,21 @@
         <w:rPr>
           <w:lang w:val="es-MX"/>
         </w:rPr>
-        <w:t>En cuanto a la variable de prom_mercurio_pez, tras realizar una prueba de normalidad</w:t>
+        <w:t xml:space="preserve">En cuanto a la variable de </w:t>
+      </w:r>
+      <w:proofErr w:type="spellStart"/>
+      <w:r>
+        <w:rPr>
+          <w:lang w:val="es-MX"/>
+        </w:rPr>
+        <w:t>prom_mercurio_pez</w:t>
+      </w:r>
+      <w:proofErr w:type="spellEnd"/>
+      <w:r>
+        <w:rPr>
+          <w:lang w:val="es-MX"/>
+        </w:rPr>
+        <w:t>, tras realizar una prueba de normalidad</w:t>
       </w:r>
       <w:r>
         <w:rPr>
@@ -1034,7 +1168,35 @@
         <w:rPr>
           <w:lang w:val="es-MX"/>
         </w:rPr>
-        <w:t>-Wilk, se obtuvo un p-value de 0.002782 y en cuanto a la variable de Alcalinidad se obtuvo un p-value de 1.537e-06. Ambas variables fallan la prueba de Shapiro-Wilk, indicando que no se distribuyen como una normal.</w:t>
+        <w:t>-Wilk, se obtuvo un p-</w:t>
+      </w:r>
+      <w:proofErr w:type="spellStart"/>
+      <w:r>
+        <w:rPr>
+          <w:lang w:val="es-MX"/>
+        </w:rPr>
+        <w:t>value</w:t>
+      </w:r>
+      <w:proofErr w:type="spellEnd"/>
+      <w:r>
+        <w:rPr>
+          <w:lang w:val="es-MX"/>
+        </w:rPr>
+        <w:t xml:space="preserve"> de 0.002782 y en cuanto a la variable de Alcalinidad se obtuvo un p-</w:t>
+      </w:r>
+      <w:proofErr w:type="spellStart"/>
+      <w:r>
+        <w:rPr>
+          <w:lang w:val="es-MX"/>
+        </w:rPr>
+        <w:t>value</w:t>
+      </w:r>
+      <w:proofErr w:type="spellEnd"/>
+      <w:r>
+        <w:rPr>
+          <w:lang w:val="es-MX"/>
+        </w:rPr>
+        <w:t xml:space="preserve"> de 1.537e-06. Ambas variables fallan la prueba de Shapiro-Wilk, indicando que no se distribuyen como una normal.</w:t>
       </w:r>
     </w:p>
     <w:p>
@@ -1066,7 +1228,35 @@
         <w:rPr>
           <w:lang w:val="es-MX"/>
         </w:rPr>
-        <w:t>se obtuvo un p-value de 0. 0.4879 para la prom_mercurio_pez y 0.01461 para Alcalinidad.</w:t>
+        <w:t>se obtuvo un p-</w:t>
+      </w:r>
+      <w:proofErr w:type="spellStart"/>
+      <w:r>
+        <w:rPr>
+          <w:lang w:val="es-MX"/>
+        </w:rPr>
+        <w:t>value</w:t>
+      </w:r>
+      <w:proofErr w:type="spellEnd"/>
+      <w:r>
+        <w:rPr>
+          <w:lang w:val="es-MX"/>
+        </w:rPr>
+        <w:t xml:space="preserve"> de 0. 0.4879 para la </w:t>
+      </w:r>
+      <w:proofErr w:type="spellStart"/>
+      <w:r>
+        <w:rPr>
+          <w:lang w:val="es-MX"/>
+        </w:rPr>
+        <w:t>prom_mercurio_pez</w:t>
+      </w:r>
+      <w:proofErr w:type="spellEnd"/>
+      <w:r>
+        <w:rPr>
+          <w:lang w:val="es-MX"/>
+        </w:rPr>
+        <w:t xml:space="preserve"> y 0.01461 para Alcalinidad.</w:t>
       </w:r>
     </w:p>
     <w:p>
@@ -1107,7 +1297,21 @@
         <w:rPr>
           <w:lang w:val="es-MX"/>
         </w:rPr>
-        <w:t xml:space="preserve">Utilizando la variable de prom_mercurio pez, se </w:t>
+        <w:t xml:space="preserve">Utilizando la variable de </w:t>
+      </w:r>
+      <w:proofErr w:type="spellStart"/>
+      <w:r>
+        <w:rPr>
+          <w:lang w:val="es-MX"/>
+        </w:rPr>
+        <w:t>prom_mercurio</w:t>
+      </w:r>
+      <w:proofErr w:type="spellEnd"/>
+      <w:r>
+        <w:rPr>
+          <w:lang w:val="es-MX"/>
+        </w:rPr>
+        <w:t xml:space="preserve"> pez, se </w:t>
       </w:r>
       <w:r>
         <w:rPr>
@@ -1183,7 +1387,35 @@
           <w:lang w:val="es-MX"/>
         </w:rPr>
         <w:lastRenderedPageBreak/>
-        <w:t>Como se puede observar en los coeficientes del modelo, este detecta la variable de prom_mercurio_pez como significativa, indicando que paso un prueba de hipótesis indicando su significancia para explicar la variable dependiente, con_med_mercurio.</w:t>
+        <w:t xml:space="preserve">Como se puede observar en los coeficientes del modelo, este detecta la variable de </w:t>
+      </w:r>
+      <w:proofErr w:type="spellStart"/>
+      <w:r>
+        <w:rPr>
+          <w:lang w:val="es-MX"/>
+        </w:rPr>
+        <w:t>prom_mercurio_pez</w:t>
+      </w:r>
+      <w:proofErr w:type="spellEnd"/>
+      <w:r>
+        <w:rPr>
+          <w:lang w:val="es-MX"/>
+        </w:rPr>
+        <w:t xml:space="preserve"> como significativa, indicando que paso un prueba de hipótesis indicando su significancia para explicar la variable dependiente, </w:t>
+      </w:r>
+      <w:proofErr w:type="spellStart"/>
+      <w:r>
+        <w:rPr>
+          <w:lang w:val="es-MX"/>
+        </w:rPr>
+        <w:t>con_med_mercurio</w:t>
+      </w:r>
+      <w:proofErr w:type="spellEnd"/>
+      <w:r>
+        <w:rPr>
+          <w:lang w:val="es-MX"/>
+        </w:rPr>
+        <w:t>.</w:t>
       </w:r>
     </w:p>
     <w:p>
@@ -1335,7 +1567,21 @@
         <w:rPr>
           <w:lang w:val="es-MX"/>
         </w:rPr>
-        <w:t>A simple vista podemos observar que la línea de regresión lineal parece ajustarse bastante bien a los datos reales. De igual manera a continuación se hará la validación de supuestos del modelo para verificar que si sea bueno y realmente explique la variable con_med_mercurio.</w:t>
+        <w:t xml:space="preserve">A simple vista podemos observar que la línea de regresión lineal parece ajustarse bastante bien a los datos reales. De igual manera a continuación se hará la validación de supuestos del modelo para verificar que si sea bueno y realmente explique la variable </w:t>
+      </w:r>
+      <w:proofErr w:type="spellStart"/>
+      <w:r>
+        <w:rPr>
+          <w:lang w:val="es-MX"/>
+        </w:rPr>
+        <w:t>con_med_mercurio</w:t>
+      </w:r>
+      <w:proofErr w:type="spellEnd"/>
+      <w:r>
+        <w:rPr>
+          <w:lang w:val="es-MX"/>
+        </w:rPr>
+        <w:t>.</w:t>
       </w:r>
     </w:p>
     <w:p>
@@ -1408,7 +1654,21 @@
         <w:rPr>
           <w:lang w:val="es-MX"/>
         </w:rPr>
-        <w:t xml:space="preserve">Primero se empezó verificando la normalidad de los residuos, se graficó un qqplot y se realizaron dos pruebas, </w:t>
+        <w:t xml:space="preserve">Primero se empezó verificando la normalidad de los residuos, se graficó un </w:t>
+      </w:r>
+      <w:proofErr w:type="spellStart"/>
+      <w:r>
+        <w:rPr>
+          <w:lang w:val="es-MX"/>
+        </w:rPr>
+        <w:t>qqplot</w:t>
+      </w:r>
+      <w:proofErr w:type="spellEnd"/>
+      <w:r>
+        <w:rPr>
+          <w:lang w:val="es-MX"/>
+        </w:rPr>
+        <w:t xml:space="preserve"> y se realizaron dos pruebas, </w:t>
       </w:r>
       <w:r>
         <w:rPr>
@@ -1430,12 +1690,14 @@
           <w:lang w:val="en-US"/>
         </w:rPr>
       </w:pPr>
+      <w:proofErr w:type="spellStart"/>
       <w:r>
         <w:rPr>
           <w:lang w:val="en-US"/>
         </w:rPr>
         <w:t>Hipótesis</w:t>
       </w:r>
+      <w:proofErr w:type="spellEnd"/>
       <w:r>
         <w:rPr>
           <w:lang w:val="en-US"/>
@@ -1454,20 +1716,48 @@
         <w:rPr>
           <w:lang w:val="en-US"/>
         </w:rPr>
-        <w:t xml:space="preserve">H0: miu = 0 </w:t>
-      </w:r>
-    </w:p>
-    <w:p>
-      <w:pPr>
-        <w:rPr>
-          <w:lang w:val="es-MX"/>
-        </w:rPr>
-      </w:pPr>
-      <w:r>
-        <w:rPr>
-          <w:lang w:val="es-MX"/>
-        </w:rPr>
-        <w:t xml:space="preserve">H1: miu != 0 </w:t>
+        <w:t xml:space="preserve">H0: </w:t>
+      </w:r>
+      <w:proofErr w:type="spellStart"/>
+      <w:r>
+        <w:rPr>
+          <w:lang w:val="en-US"/>
+        </w:rPr>
+        <w:t>miu</w:t>
+      </w:r>
+      <w:proofErr w:type="spellEnd"/>
+      <w:r>
+        <w:rPr>
+          <w:lang w:val="en-US"/>
+        </w:rPr>
+        <w:t xml:space="preserve"> = 0 </w:t>
+      </w:r>
+    </w:p>
+    <w:p>
+      <w:pPr>
+        <w:rPr>
+          <w:lang w:val="es-MX"/>
+        </w:rPr>
+      </w:pPr>
+      <w:r>
+        <w:rPr>
+          <w:lang w:val="es-MX"/>
+        </w:rPr>
+        <w:t xml:space="preserve">H1: </w:t>
+      </w:r>
+      <w:proofErr w:type="spellStart"/>
+      <w:r>
+        <w:rPr>
+          <w:lang w:val="es-MX"/>
+        </w:rPr>
+        <w:t>miu</w:t>
+      </w:r>
+      <w:proofErr w:type="spellEnd"/>
+      <w:r>
+        <w:rPr>
+          <w:lang w:val="es-MX"/>
+        </w:rPr>
+        <w:t xml:space="preserve"> != 0 </w:t>
       </w:r>
     </w:p>
     <w:p>
@@ -1533,7 +1823,21 @@
         <w:rPr>
           <w:lang w:val="es-MX"/>
         </w:rPr>
-        <w:t xml:space="preserve">- Si p-value &lt; </w:t>
+        <w:t>- Si p-</w:t>
+      </w:r>
+      <w:proofErr w:type="spellStart"/>
+      <w:r>
+        <w:rPr>
+          <w:lang w:val="es-MX"/>
+        </w:rPr>
+        <w:t>value</w:t>
+      </w:r>
+      <w:proofErr w:type="spellEnd"/>
+      <w:r>
+        <w:rPr>
+          <w:lang w:val="es-MX"/>
+        </w:rPr>
+        <w:t xml:space="preserve"> &lt; </w:t>
       </w:r>
       <w:r>
         <w:rPr>
@@ -1558,7 +1862,21 @@
         <w:rPr>
           <w:lang w:val="es-MX"/>
         </w:rPr>
-        <w:t xml:space="preserve">- Si p-value &gt; </w:t>
+        <w:t>- Si p-</w:t>
+      </w:r>
+      <w:proofErr w:type="spellStart"/>
+      <w:r>
+        <w:rPr>
+          <w:lang w:val="es-MX"/>
+        </w:rPr>
+        <w:t>value</w:t>
+      </w:r>
+      <w:proofErr w:type="spellEnd"/>
+      <w:r>
+        <w:rPr>
+          <w:lang w:val="es-MX"/>
+        </w:rPr>
+        <w:t xml:space="preserve"> &gt; </w:t>
       </w:r>
       <w:r>
         <w:rPr>
@@ -1713,7 +2031,21 @@
         <w:rPr>
           <w:lang w:val="es-MX"/>
         </w:rPr>
-        <w:t xml:space="preserve">- Si p-value &lt; </w:t>
+        <w:t>- Si p-</w:t>
+      </w:r>
+      <w:proofErr w:type="spellStart"/>
+      <w:r>
+        <w:rPr>
+          <w:lang w:val="es-MX"/>
+        </w:rPr>
+        <w:t>value</w:t>
+      </w:r>
+      <w:proofErr w:type="spellEnd"/>
+      <w:r>
+        <w:rPr>
+          <w:lang w:val="es-MX"/>
+        </w:rPr>
+        <w:t xml:space="preserve"> &lt; </w:t>
       </w:r>
       <w:r>
         <w:rPr>
@@ -1738,7 +2070,21 @@
         <w:rPr>
           <w:lang w:val="es-MX"/>
         </w:rPr>
-        <w:t xml:space="preserve">- Si p-value &gt; </w:t>
+        <w:t>- Si p-</w:t>
+      </w:r>
+      <w:proofErr w:type="spellStart"/>
+      <w:r>
+        <w:rPr>
+          <w:lang w:val="es-MX"/>
+        </w:rPr>
+        <w:t>value</w:t>
+      </w:r>
+      <w:proofErr w:type="spellEnd"/>
+      <w:r>
+        <w:rPr>
+          <w:lang w:val="es-MX"/>
+        </w:rPr>
+        <w:t xml:space="preserve"> &gt; </w:t>
       </w:r>
       <w:r>
         <w:rPr>
@@ -1894,7 +2240,21 @@
         <w:rPr>
           <w:lang w:val="es-MX"/>
         </w:rPr>
-        <w:t>En el histograma podemos observar lo mismo que se observa en el qqplot, los residuos parecen tener un muy ligero sesgo a la derecha.</w:t>
+        <w:t xml:space="preserve">En el histograma podemos observar lo mismo que se observa en el </w:t>
+      </w:r>
+      <w:proofErr w:type="spellStart"/>
+      <w:r>
+        <w:rPr>
+          <w:lang w:val="es-MX"/>
+        </w:rPr>
+        <w:t>qqplot</w:t>
+      </w:r>
+      <w:proofErr w:type="spellEnd"/>
+      <w:r>
+        <w:rPr>
+          <w:lang w:val="es-MX"/>
+        </w:rPr>
+        <w:t>, los residuos parecen tener un muy ligero sesgo a la derecha.</w:t>
       </w:r>
     </w:p>
     <w:p>
@@ -1920,7 +2280,21 @@
         <w:rPr>
           <w:lang w:val="es-MX"/>
         </w:rPr>
-        <w:t xml:space="preserve"> se obtuvo un p-value de 0.1886</w:t>
+        <w:t xml:space="preserve"> se obtuvo un p-</w:t>
+      </w:r>
+      <w:proofErr w:type="spellStart"/>
+      <w:r>
+        <w:rPr>
+          <w:lang w:val="es-MX"/>
+        </w:rPr>
+        <w:t>value</w:t>
+      </w:r>
+      <w:proofErr w:type="spellEnd"/>
+      <w:r>
+        <w:rPr>
+          <w:lang w:val="es-MX"/>
+        </w:rPr>
+        <w:t xml:space="preserve"> de 0.1886</w:t>
       </w:r>
       <w:r>
         <w:rPr>
@@ -2004,7 +2378,21 @@
         <w:rPr>
           <w:lang w:val="es-MX"/>
         </w:rPr>
-        <w:t xml:space="preserve"> una prueba de Breusch-Pagan para verificar los resultados.</w:t>
+        <w:t xml:space="preserve"> una prueba de </w:t>
+      </w:r>
+      <w:proofErr w:type="spellStart"/>
+      <w:r>
+        <w:rPr>
+          <w:lang w:val="es-MX"/>
+        </w:rPr>
+        <w:t>Breusch</w:t>
+      </w:r>
+      <w:proofErr w:type="spellEnd"/>
+      <w:r>
+        <w:rPr>
+          <w:lang w:val="es-MX"/>
+        </w:rPr>
+        <w:t>-Pagan para verificar los resultados.</w:t>
       </w:r>
     </w:p>
     <w:p>
@@ -2087,20 +2475,48 @@
         <w:rPr>
           <w:lang w:val="es-MX"/>
         </w:rPr>
-        <w:t xml:space="preserve">- Si p-value &lt; Alpha, se rechaza H0 y se acepta H1 </w:t>
-      </w:r>
-    </w:p>
-    <w:p>
-      <w:pPr>
-        <w:rPr>
-          <w:lang w:val="es-MX"/>
-        </w:rPr>
-      </w:pPr>
-      <w:r>
-        <w:rPr>
-          <w:lang w:val="es-MX"/>
-        </w:rPr>
-        <w:t xml:space="preserve">- Si p-value &gt; Alpha, se rechaza H1 y se acepta H0 </w:t>
+        <w:t>- Si p-</w:t>
+      </w:r>
+      <w:proofErr w:type="spellStart"/>
+      <w:r>
+        <w:rPr>
+          <w:lang w:val="es-MX"/>
+        </w:rPr>
+        <w:t>value</w:t>
+      </w:r>
+      <w:proofErr w:type="spellEnd"/>
+      <w:r>
+        <w:rPr>
+          <w:lang w:val="es-MX"/>
+        </w:rPr>
+        <w:t xml:space="preserve"> &lt; Alpha, se rechaza H0 y se acepta H1 </w:t>
+      </w:r>
+    </w:p>
+    <w:p>
+      <w:pPr>
+        <w:rPr>
+          <w:lang w:val="es-MX"/>
+        </w:rPr>
+      </w:pPr>
+      <w:r>
+        <w:rPr>
+          <w:lang w:val="es-MX"/>
+        </w:rPr>
+        <w:t>- Si p-</w:t>
+      </w:r>
+      <w:proofErr w:type="spellStart"/>
+      <w:r>
+        <w:rPr>
+          <w:lang w:val="es-MX"/>
+        </w:rPr>
+        <w:t>value</w:t>
+      </w:r>
+      <w:proofErr w:type="spellEnd"/>
+      <w:r>
+        <w:rPr>
+          <w:lang w:val="es-MX"/>
+        </w:rPr>
+        <w:t xml:space="preserve"> &gt; Alpha, se rechaza H1 y se acepta H0 </w:t>
       </w:r>
     </w:p>
     <w:p>
@@ -2193,19 +2609,55 @@
         <w:rPr>
           <w:lang w:val="es-MX"/>
         </w:rPr>
-        <w:t xml:space="preserve">de manera simétrica. Es por esto que se acudió a la prueba de </w:t>
-      </w:r>
-      <w:r>
-        <w:rPr>
-          <w:lang w:val="es-MX"/>
-        </w:rPr>
-        <w:t>Breusch-Pagan</w:t>
-      </w:r>
-      <w:r>
-        <w:rPr>
-          <w:lang w:val="es-MX"/>
-        </w:rPr>
-        <w:t xml:space="preserve"> de la cual se obtuvo un p-value de </w:t>
+        <w:t xml:space="preserve">de manera simétrica. Es por esto </w:t>
+      </w:r>
+      <w:proofErr w:type="gramStart"/>
+      <w:r>
+        <w:rPr>
+          <w:lang w:val="es-MX"/>
+        </w:rPr>
+        <w:t>que</w:t>
+      </w:r>
+      <w:proofErr w:type="gramEnd"/>
+      <w:r>
+        <w:rPr>
+          <w:lang w:val="es-MX"/>
+        </w:rPr>
+        <w:t xml:space="preserve"> se acudió a la prueba de </w:t>
+      </w:r>
+      <w:proofErr w:type="spellStart"/>
+      <w:r>
+        <w:rPr>
+          <w:lang w:val="es-MX"/>
+        </w:rPr>
+        <w:t>Breusch</w:t>
+      </w:r>
+      <w:proofErr w:type="spellEnd"/>
+      <w:r>
+        <w:rPr>
+          <w:lang w:val="es-MX"/>
+        </w:rPr>
+        <w:t>-Pagan</w:t>
+      </w:r>
+      <w:r>
+        <w:rPr>
+          <w:lang w:val="es-MX"/>
+        </w:rPr>
+        <w:t xml:space="preserve"> de la cual se obtuvo un p-</w:t>
+      </w:r>
+      <w:proofErr w:type="spellStart"/>
+      <w:r>
+        <w:rPr>
+          <w:lang w:val="es-MX"/>
+        </w:rPr>
+        <w:t>value</w:t>
+      </w:r>
+      <w:proofErr w:type="spellEnd"/>
+      <w:r>
+        <w:rPr>
+          <w:lang w:val="es-MX"/>
+        </w:rPr>
+        <w:t xml:space="preserve"> de </w:t>
       </w:r>
       <w:r>
         <w:rPr>
@@ -2341,20 +2793,48 @@
         <w:rPr>
           <w:lang w:val="es-MX"/>
         </w:rPr>
-        <w:t xml:space="preserve">- Si p-value &lt; Alpha, se rechaza H0 y se acepta H1 </w:t>
-      </w:r>
-    </w:p>
-    <w:p>
-      <w:pPr>
-        <w:rPr>
-          <w:lang w:val="es-MX"/>
-        </w:rPr>
-      </w:pPr>
-      <w:r>
-        <w:rPr>
-          <w:lang w:val="es-MX"/>
-        </w:rPr>
-        <w:t xml:space="preserve">- Si p-value &gt; Alpha, se rechaza H1 y se acepta H0 </w:t>
+        <w:t>- Si p-</w:t>
+      </w:r>
+      <w:proofErr w:type="spellStart"/>
+      <w:r>
+        <w:rPr>
+          <w:lang w:val="es-MX"/>
+        </w:rPr>
+        <w:t>value</w:t>
+      </w:r>
+      <w:proofErr w:type="spellEnd"/>
+      <w:r>
+        <w:rPr>
+          <w:lang w:val="es-MX"/>
+        </w:rPr>
+        <w:t xml:space="preserve"> &lt; Alpha, se rechaza H0 y se acepta H1 </w:t>
+      </w:r>
+    </w:p>
+    <w:p>
+      <w:pPr>
+        <w:rPr>
+          <w:lang w:val="es-MX"/>
+        </w:rPr>
+      </w:pPr>
+      <w:r>
+        <w:rPr>
+          <w:lang w:val="es-MX"/>
+        </w:rPr>
+        <w:t>- Si p-</w:t>
+      </w:r>
+      <w:proofErr w:type="spellStart"/>
+      <w:r>
+        <w:rPr>
+          <w:lang w:val="es-MX"/>
+        </w:rPr>
+        <w:t>value</w:t>
+      </w:r>
+      <w:proofErr w:type="spellEnd"/>
+      <w:r>
+        <w:rPr>
+          <w:lang w:val="es-MX"/>
+        </w:rPr>
+        <w:t xml:space="preserve"> &gt; Alpha, se rechaza H1 y se acepta H0 </w:t>
       </w:r>
     </w:p>
     <w:p>
@@ -2417,7 +2897,21 @@
         <w:rPr>
           <w:lang w:val="es-MX"/>
         </w:rPr>
-        <w:t>Como se puede observar en la gráfica, los residuos no siguen algún tipo de patrón indicando independencia, de igual manera en la prueba de Durbin Watson, se obtuvo un p-value de 0.226 lo que significa que se acepta la hipótesis nula así afirmando independencia.</w:t>
+        <w:t>Como se puede observar en la gráfica, los residuos no siguen algún tipo de patrón indicando independencia, de igual manera en la prueba de Durbin Watson, se obtuvo un p-</w:t>
+      </w:r>
+      <w:proofErr w:type="spellStart"/>
+      <w:r>
+        <w:rPr>
+          <w:lang w:val="es-MX"/>
+        </w:rPr>
+        <w:t>value</w:t>
+      </w:r>
+      <w:proofErr w:type="spellEnd"/>
+      <w:r>
+        <w:rPr>
+          <w:lang w:val="es-MX"/>
+        </w:rPr>
+        <w:t xml:space="preserve"> de 0.226 lo que significa que se acepta la hipótesis nula así afirmando independencia.</w:t>
       </w:r>
     </w:p>
     <w:p>
@@ -2491,7 +2985,35 @@
         <w:rPr>
           <w:lang w:val="es-MX"/>
         </w:rPr>
-        <w:t xml:space="preserve">Los principal factores que influyen en el nivel de contaminación por mercurio es prom_mercurio_pez. Aunque, esta no seria la respuesta completa. Debido al contexto del problema se puede aproximar este de diferentes maneras. Dependiendo de lo que se quiera obtener, el </w:t>
+        <w:t xml:space="preserve">Los principal factores que influyen en el nivel de contaminación por mercurio es </w:t>
+      </w:r>
+      <w:proofErr w:type="spellStart"/>
+      <w:r>
+        <w:rPr>
+          <w:lang w:val="es-MX"/>
+        </w:rPr>
+        <w:t>prom_mercurio_pez</w:t>
+      </w:r>
+      <w:proofErr w:type="spellEnd"/>
+      <w:r>
+        <w:rPr>
+          <w:lang w:val="es-MX"/>
+        </w:rPr>
+        <w:t xml:space="preserve">. Aunque, esta no </w:t>
+      </w:r>
+      <w:proofErr w:type="spellStart"/>
+      <w:r>
+        <w:rPr>
+          <w:lang w:val="es-MX"/>
+        </w:rPr>
+        <w:t>seria</w:t>
+      </w:r>
+      <w:proofErr w:type="spellEnd"/>
+      <w:r>
+        <w:rPr>
+          <w:lang w:val="es-MX"/>
+        </w:rPr>
+        <w:t xml:space="preserve"> la respuesta completa. Debido al contexto del problema se puede aproximar este de diferentes maneras. Dependiendo de lo que se quiera obtener, el </w:t>
       </w:r>
       <w:r>
         <w:rPr>
@@ -2503,7 +3025,21 @@
         <w:rPr>
           <w:lang w:val="es-MX"/>
         </w:rPr>
-        <w:t xml:space="preserve"> de mercurio en cada grupo de peces (max_con_mercurio) podría ser </w:t>
+        <w:t xml:space="preserve"> de mercurio en cada grupo de peces (</w:t>
+      </w:r>
+      <w:proofErr w:type="spellStart"/>
+      <w:r>
+        <w:rPr>
+          <w:lang w:val="es-MX"/>
+        </w:rPr>
+        <w:t>max_con_mercurio</w:t>
+      </w:r>
+      <w:proofErr w:type="spellEnd"/>
+      <w:r>
+        <w:rPr>
+          <w:lang w:val="es-MX"/>
+        </w:rPr>
+        <w:t xml:space="preserve">) podría ser </w:t>
       </w:r>
       <w:r>
         <w:rPr>
@@ -2515,13 +3051,41 @@
         <w:rPr>
           <w:lang w:val="es-MX"/>
         </w:rPr>
-        <w:t xml:space="preserve"> también. Si se quiere obtener cual seria el peor caso</w:t>
-      </w:r>
-      <w:r>
-        <w:rPr>
-          <w:lang w:val="es-MX"/>
-        </w:rPr>
-        <w:t>, entonces utilizar el promedio no seria optimo, debido a que estas dos variables tienen una correlación muy alta entre sí, se pudiera esperar un modelo con significancia similar al obtenido en este análisis.</w:t>
+        <w:t xml:space="preserve"> también. Si se quiere obtener cual </w:t>
+      </w:r>
+      <w:proofErr w:type="spellStart"/>
+      <w:r>
+        <w:rPr>
+          <w:lang w:val="es-MX"/>
+        </w:rPr>
+        <w:t>seria</w:t>
+      </w:r>
+      <w:proofErr w:type="spellEnd"/>
+      <w:r>
+        <w:rPr>
+          <w:lang w:val="es-MX"/>
+        </w:rPr>
+        <w:t xml:space="preserve"> el peor caso</w:t>
+      </w:r>
+      <w:r>
+        <w:rPr>
+          <w:lang w:val="es-MX"/>
+        </w:rPr>
+        <w:t xml:space="preserve">, entonces utilizar el promedio no </w:t>
+      </w:r>
+      <w:proofErr w:type="spellStart"/>
+      <w:r>
+        <w:rPr>
+          <w:lang w:val="es-MX"/>
+        </w:rPr>
+        <w:t>seria</w:t>
+      </w:r>
+      <w:proofErr w:type="spellEnd"/>
+      <w:r>
+        <w:rPr>
+          <w:lang w:val="es-MX"/>
+        </w:rPr>
+        <w:t xml:space="preserve"> optimo, debido a que estas dos variables tienen una correlación muy alta entre sí, se pudiera esperar un modelo con significancia similar al obtenido en este análisis.</w:t>
       </w:r>
     </w:p>
     <w:p>
@@ -2620,7 +3184,7 @@
         <w:rPr>
           <w:lang w:val="es-MX"/>
         </w:rPr>
-        <w:t>ai_avanzada_personal/Periodo_1/Portafolios/Analisis/Modulo_1/Peces_Mercurio/</w:t>
+        <w:t>ai_avanzada_personal/Periodo_1/Portafolios/Implementacion/Modulo_1/Peces_Mercurio/</w:t>
       </w:r>
     </w:p>
     <w:p>
@@ -2641,7 +3205,7 @@
             <w:rStyle w:val="Hyperlink"/>
             <w:lang w:val="es-MX"/>
           </w:rPr>
-          <w:t>https://github.com/facund015/ai_avanzada_personal/tree/main/Periodo_1/Portafolios/Analisis/Modulo_1/Peces_Mercurio</w:t>
+          <w:t>https://github.com/facund015/ai_avanzada_personal/tree/main/Periodo_1/Portafolios/Implementacion/Modulo_1/Peces_Mercurio</w:t>
         </w:r>
       </w:hyperlink>
     </w:p>

</xml_diff>